<commit_message>
Added lab and quiz files
</commit_message>
<xml_diff>
--- a/Quartus/hw1_tutorial/Homework_Submission_Template_hw1.docx
+++ b/Quartus/hw1_tutorial/Homework_Submission_Template_hw1.docx
@@ -134,91 +134,6 @@
     </w:p>
     <w:p>
       <w:pPr>
-        <w:rPr>
-          <w:rFonts w:ascii="Times New Roman" w:hAnsi="Times New Roman" w:cs="Times New Roman"/>
-          <w:sz w:val="24"/>
-        </w:rPr>
-      </w:pPr>
-      <w:r>
-        <w:rPr>
-          <w:rFonts w:ascii="Times New Roman" w:hAnsi="Times New Roman" w:cs="Times New Roman"/>
-          <w:sz w:val="24"/>
-        </w:rPr>
-        <w:t xml:space="preserve">&lt;insert copy of </w:t>
-      </w:r>
-      <w:r>
-        <w:rPr>
-          <w:rFonts w:ascii="Times New Roman" w:hAnsi="Times New Roman" w:cs="Times New Roman"/>
-          <w:sz w:val="24"/>
-        </w:rPr>
-        <w:t>homework</w:t>
-      </w:r>
-      <w:r>
-        <w:rPr>
-          <w:rFonts w:ascii="Times New Roman" w:hAnsi="Times New Roman" w:cs="Times New Roman"/>
-          <w:sz w:val="24"/>
-        </w:rPr>
-        <w:t xml:space="preserve"> problem numbers</w:t>
-      </w:r>
-      <w:r>
-        <w:rPr>
-          <w:rFonts w:ascii="Times New Roman" w:hAnsi="Times New Roman" w:cs="Times New Roman"/>
-          <w:sz w:val="24"/>
-        </w:rPr>
-        <w:t xml:space="preserve"> from </w:t>
-      </w:r>
-      <w:r>
-        <w:rPr>
-          <w:rFonts w:ascii="Times New Roman" w:hAnsi="Times New Roman" w:cs="Times New Roman"/>
-          <w:sz w:val="24"/>
-        </w:rPr>
-        <w:t>homework</w:t>
-      </w:r>
-      <w:r>
-        <w:rPr>
-          <w:rFonts w:ascii="Times New Roman" w:hAnsi="Times New Roman" w:cs="Times New Roman"/>
-          <w:sz w:val="24"/>
-        </w:rPr>
-        <w:t xml:space="preserve"> document, as well as an answer directly following each of the questions (if not applicable, write “N/A”)</w:t>
-      </w:r>
-      <w:r>
-        <w:rPr>
-          <w:rFonts w:ascii="Times New Roman" w:hAnsi="Times New Roman" w:cs="Times New Roman"/>
-          <w:sz w:val="24"/>
-        </w:rPr>
-        <w:t xml:space="preserve">; </w:t>
-      </w:r>
-      <w:r>
-        <w:rPr>
-          <w:rFonts w:ascii="Times New Roman" w:hAnsi="Times New Roman" w:cs="Times New Roman"/>
-          <w:sz w:val="24"/>
-        </w:rPr>
-        <w:t xml:space="preserve">also specify the Roth textbook version number you used; </w:t>
-      </w:r>
-      <w:r>
-        <w:rPr>
-          <w:rFonts w:ascii="Times New Roman" w:hAnsi="Times New Roman" w:cs="Times New Roman"/>
-          <w:sz w:val="24"/>
-        </w:rPr>
-        <w:t xml:space="preserve">all scans must be clear and </w:t>
-      </w:r>
-      <w:r>
-        <w:rPr>
-          <w:rFonts w:ascii="Times New Roman" w:hAnsi="Times New Roman" w:cs="Times New Roman"/>
-          <w:sz w:val="24"/>
-        </w:rPr>
-        <w:t>legible</w:t>
-      </w:r>
-      <w:r>
-        <w:rPr>
-          <w:rFonts w:ascii="Times New Roman" w:hAnsi="Times New Roman" w:cs="Times New Roman"/>
-          <w:sz w:val="24"/>
-        </w:rPr>
-        <w:t>&gt;</w:t>
-      </w:r>
-    </w:p>
-    <w:p>
-      <w:pPr>
         <w:pStyle w:val="ListParagraph"/>
         <w:numPr>
           <w:ilvl w:val="0"/>
@@ -1050,87 +965,87 @@
           <w:rFonts w:ascii="Times New Roman" w:hAnsi="Times New Roman" w:cs="Times New Roman"/>
           <w:sz w:val="24"/>
         </w:rPr>
+        <w:t>Adding/Deleting Wires</w:t>
+      </w:r>
+    </w:p>
+    <w:p>
+      <w:pPr>
+        <w:pStyle w:val="ListParagraph"/>
+        <w:numPr>
+          <w:ilvl w:val="2"/>
+          <w:numId w:val="6"/>
+        </w:numPr>
+        <w:rPr>
+          <w:rFonts w:ascii="Times New Roman" w:hAnsi="Times New Roman" w:cs="Times New Roman"/>
+          <w:sz w:val="24"/>
+        </w:rPr>
+      </w:pPr>
+      <w:r>
+        <w:rPr>
+          <w:rFonts w:ascii="Times New Roman" w:hAnsi="Times New Roman" w:cs="Times New Roman"/>
+          <w:sz w:val="24"/>
+        </w:rPr>
+        <w:t>N/A</w:t>
+      </w:r>
+    </w:p>
+    <w:p>
+      <w:pPr>
+        <w:pStyle w:val="ListParagraph"/>
+        <w:numPr>
+          <w:ilvl w:val="2"/>
+          <w:numId w:val="6"/>
+        </w:numPr>
+        <w:rPr>
+          <w:rFonts w:ascii="Times New Roman" w:hAnsi="Times New Roman" w:cs="Times New Roman"/>
+          <w:sz w:val="24"/>
+        </w:rPr>
+      </w:pPr>
+      <w:r>
+        <w:rPr>
+          <w:rFonts w:ascii="Times New Roman" w:hAnsi="Times New Roman" w:cs="Times New Roman"/>
+          <w:sz w:val="24"/>
+        </w:rPr>
+        <w:t>N/A</w:t>
+      </w:r>
+    </w:p>
+    <w:p>
+      <w:pPr>
+        <w:pStyle w:val="ListParagraph"/>
+        <w:numPr>
+          <w:ilvl w:val="2"/>
+          <w:numId w:val="6"/>
+        </w:numPr>
+        <w:rPr>
+          <w:rFonts w:ascii="Times New Roman" w:hAnsi="Times New Roman" w:cs="Times New Roman"/>
+          <w:sz w:val="24"/>
+        </w:rPr>
+      </w:pPr>
+      <w:r>
+        <w:rPr>
+          <w:rFonts w:ascii="Times New Roman" w:hAnsi="Times New Roman" w:cs="Times New Roman"/>
+          <w:sz w:val="24"/>
+        </w:rPr>
+        <w:t>N/A</w:t>
+      </w:r>
+    </w:p>
+    <w:p>
+      <w:pPr>
+        <w:pStyle w:val="ListParagraph"/>
+        <w:numPr>
+          <w:ilvl w:val="2"/>
+          <w:numId w:val="6"/>
+        </w:numPr>
+        <w:rPr>
+          <w:rFonts w:ascii="Times New Roman" w:hAnsi="Times New Roman" w:cs="Times New Roman"/>
+          <w:sz w:val="24"/>
+        </w:rPr>
+      </w:pPr>
+      <w:r>
+        <w:rPr>
+          <w:rFonts w:ascii="Times New Roman" w:hAnsi="Times New Roman" w:cs="Times New Roman"/>
+          <w:sz w:val="24"/>
+        </w:rPr>
         <w:lastRenderedPageBreak/>
-        <w:t>Adding/Deleting Wires</w:t>
-      </w:r>
-    </w:p>
-    <w:p>
-      <w:pPr>
-        <w:pStyle w:val="ListParagraph"/>
-        <w:numPr>
-          <w:ilvl w:val="2"/>
-          <w:numId w:val="6"/>
-        </w:numPr>
-        <w:rPr>
-          <w:rFonts w:ascii="Times New Roman" w:hAnsi="Times New Roman" w:cs="Times New Roman"/>
-          <w:sz w:val="24"/>
-        </w:rPr>
-      </w:pPr>
-      <w:r>
-        <w:rPr>
-          <w:rFonts w:ascii="Times New Roman" w:hAnsi="Times New Roman" w:cs="Times New Roman"/>
-          <w:sz w:val="24"/>
-        </w:rPr>
-        <w:t>N/A</w:t>
-      </w:r>
-    </w:p>
-    <w:p>
-      <w:pPr>
-        <w:pStyle w:val="ListParagraph"/>
-        <w:numPr>
-          <w:ilvl w:val="2"/>
-          <w:numId w:val="6"/>
-        </w:numPr>
-        <w:rPr>
-          <w:rFonts w:ascii="Times New Roman" w:hAnsi="Times New Roman" w:cs="Times New Roman"/>
-          <w:sz w:val="24"/>
-        </w:rPr>
-      </w:pPr>
-      <w:r>
-        <w:rPr>
-          <w:rFonts w:ascii="Times New Roman" w:hAnsi="Times New Roman" w:cs="Times New Roman"/>
-          <w:sz w:val="24"/>
-        </w:rPr>
-        <w:t>N/A</w:t>
-      </w:r>
-    </w:p>
-    <w:p>
-      <w:pPr>
-        <w:pStyle w:val="ListParagraph"/>
-        <w:numPr>
-          <w:ilvl w:val="2"/>
-          <w:numId w:val="6"/>
-        </w:numPr>
-        <w:rPr>
-          <w:rFonts w:ascii="Times New Roman" w:hAnsi="Times New Roman" w:cs="Times New Roman"/>
-          <w:sz w:val="24"/>
-        </w:rPr>
-      </w:pPr>
-      <w:r>
-        <w:rPr>
-          <w:rFonts w:ascii="Times New Roman" w:hAnsi="Times New Roman" w:cs="Times New Roman"/>
-          <w:sz w:val="24"/>
-        </w:rPr>
-        <w:t>N/A</w:t>
-      </w:r>
-    </w:p>
-    <w:p>
-      <w:pPr>
-        <w:pStyle w:val="ListParagraph"/>
-        <w:numPr>
-          <w:ilvl w:val="2"/>
-          <w:numId w:val="6"/>
-        </w:numPr>
-        <w:rPr>
-          <w:rFonts w:ascii="Times New Roman" w:hAnsi="Times New Roman" w:cs="Times New Roman"/>
-          <w:sz w:val="24"/>
-        </w:rPr>
-      </w:pPr>
-      <w:r>
-        <w:rPr>
-          <w:rFonts w:ascii="Times New Roman" w:hAnsi="Times New Roman" w:cs="Times New Roman"/>
-          <w:sz w:val="24"/>
-        </w:rPr>
         <w:t>N/A</w:t>
       </w:r>
     </w:p>
@@ -1707,87 +1622,87 @@
           <w:rFonts w:ascii="Times New Roman" w:hAnsi="Times New Roman" w:cs="Times New Roman"/>
           <w:sz w:val="24"/>
         </w:rPr>
+        <w:t>N/A</w:t>
+      </w:r>
+    </w:p>
+    <w:p>
+      <w:pPr>
+        <w:pStyle w:val="ListParagraph"/>
+        <w:numPr>
+          <w:ilvl w:val="2"/>
+          <w:numId w:val="6"/>
+        </w:numPr>
+        <w:rPr>
+          <w:rFonts w:ascii="Times New Roman" w:hAnsi="Times New Roman" w:cs="Times New Roman"/>
+          <w:sz w:val="24"/>
+        </w:rPr>
+      </w:pPr>
+      <w:r>
+        <w:rPr>
+          <w:rFonts w:ascii="Times New Roman" w:hAnsi="Times New Roman" w:cs="Times New Roman"/>
+          <w:sz w:val="24"/>
+        </w:rPr>
+        <w:t>N/A</w:t>
+      </w:r>
+    </w:p>
+    <w:p>
+      <w:pPr>
+        <w:pStyle w:val="ListParagraph"/>
+        <w:numPr>
+          <w:ilvl w:val="1"/>
+          <w:numId w:val="6"/>
+        </w:numPr>
+        <w:rPr>
+          <w:rFonts w:ascii="Times New Roman" w:hAnsi="Times New Roman" w:cs="Times New Roman"/>
+          <w:sz w:val="24"/>
+        </w:rPr>
+      </w:pPr>
+      <w:r>
+        <w:rPr>
+          <w:rFonts w:ascii="Times New Roman" w:hAnsi="Times New Roman" w:cs="Times New Roman"/>
+          <w:sz w:val="24"/>
+        </w:rPr>
+        <w:t>Manually Changing VWF</w:t>
+      </w:r>
+    </w:p>
+    <w:p>
+      <w:pPr>
+        <w:pStyle w:val="ListParagraph"/>
+        <w:numPr>
+          <w:ilvl w:val="2"/>
+          <w:numId w:val="6"/>
+        </w:numPr>
+        <w:rPr>
+          <w:rFonts w:ascii="Times New Roman" w:hAnsi="Times New Roman" w:cs="Times New Roman"/>
+          <w:sz w:val="24"/>
+        </w:rPr>
+      </w:pPr>
+      <w:r>
+        <w:rPr>
+          <w:rFonts w:ascii="Times New Roman" w:hAnsi="Times New Roman" w:cs="Times New Roman"/>
+          <w:sz w:val="24"/>
+        </w:rPr>
+        <w:t>N/A</w:t>
+      </w:r>
+    </w:p>
+    <w:p>
+      <w:pPr>
+        <w:pStyle w:val="ListParagraph"/>
+        <w:numPr>
+          <w:ilvl w:val="2"/>
+          <w:numId w:val="6"/>
+        </w:numPr>
+        <w:rPr>
+          <w:rFonts w:ascii="Times New Roman" w:hAnsi="Times New Roman" w:cs="Times New Roman"/>
+          <w:sz w:val="24"/>
+        </w:rPr>
+      </w:pPr>
+      <w:r>
+        <w:rPr>
+          <w:rFonts w:ascii="Times New Roman" w:hAnsi="Times New Roman" w:cs="Times New Roman"/>
+          <w:sz w:val="24"/>
+        </w:rPr>
         <w:lastRenderedPageBreak/>
-        <w:t>N/A</w:t>
-      </w:r>
-    </w:p>
-    <w:p>
-      <w:pPr>
-        <w:pStyle w:val="ListParagraph"/>
-        <w:numPr>
-          <w:ilvl w:val="2"/>
-          <w:numId w:val="6"/>
-        </w:numPr>
-        <w:rPr>
-          <w:rFonts w:ascii="Times New Roman" w:hAnsi="Times New Roman" w:cs="Times New Roman"/>
-          <w:sz w:val="24"/>
-        </w:rPr>
-      </w:pPr>
-      <w:r>
-        <w:rPr>
-          <w:rFonts w:ascii="Times New Roman" w:hAnsi="Times New Roman" w:cs="Times New Roman"/>
-          <w:sz w:val="24"/>
-        </w:rPr>
-        <w:t>N/A</w:t>
-      </w:r>
-    </w:p>
-    <w:p>
-      <w:pPr>
-        <w:pStyle w:val="ListParagraph"/>
-        <w:numPr>
-          <w:ilvl w:val="1"/>
-          <w:numId w:val="6"/>
-        </w:numPr>
-        <w:rPr>
-          <w:rFonts w:ascii="Times New Roman" w:hAnsi="Times New Roman" w:cs="Times New Roman"/>
-          <w:sz w:val="24"/>
-        </w:rPr>
-      </w:pPr>
-      <w:r>
-        <w:rPr>
-          <w:rFonts w:ascii="Times New Roman" w:hAnsi="Times New Roman" w:cs="Times New Roman"/>
-          <w:sz w:val="24"/>
-        </w:rPr>
-        <w:t>Manually Changing VWF</w:t>
-      </w:r>
-    </w:p>
-    <w:p>
-      <w:pPr>
-        <w:pStyle w:val="ListParagraph"/>
-        <w:numPr>
-          <w:ilvl w:val="2"/>
-          <w:numId w:val="6"/>
-        </w:numPr>
-        <w:rPr>
-          <w:rFonts w:ascii="Times New Roman" w:hAnsi="Times New Roman" w:cs="Times New Roman"/>
-          <w:sz w:val="24"/>
-        </w:rPr>
-      </w:pPr>
-      <w:r>
-        <w:rPr>
-          <w:rFonts w:ascii="Times New Roman" w:hAnsi="Times New Roman" w:cs="Times New Roman"/>
-          <w:sz w:val="24"/>
-        </w:rPr>
-        <w:t>N/A</w:t>
-      </w:r>
-    </w:p>
-    <w:p>
-      <w:pPr>
-        <w:pStyle w:val="ListParagraph"/>
-        <w:numPr>
-          <w:ilvl w:val="2"/>
-          <w:numId w:val="6"/>
-        </w:numPr>
-        <w:rPr>
-          <w:rFonts w:ascii="Times New Roman" w:hAnsi="Times New Roman" w:cs="Times New Roman"/>
-          <w:sz w:val="24"/>
-        </w:rPr>
-      </w:pPr>
-      <w:r>
-        <w:rPr>
-          <w:rFonts w:ascii="Times New Roman" w:hAnsi="Times New Roman" w:cs="Times New Roman"/>
-          <w:sz w:val="24"/>
-        </w:rPr>
         <w:t>N/A</w:t>
       </w:r>
     </w:p>

</xml_diff>